<commit_message>
Cambios en ER y Croquis Vista
</commit_message>
<xml_diff>
--- a/BBDD/ER y Modelo Relacional.docx
+++ b/BBDD/ER y Modelo Relacional.docx
@@ -13,10 +13,10 @@
           <w:noProof/>
         </w:rPr>
         <w:drawing>
-          <wp:inline distT="0" distB="0" distL="0" distR="0" wp14:anchorId="7CF27649" wp14:editId="581C13EC">
-            <wp:extent cx="5400040" cy="2182495"/>
-            <wp:effectExtent l="0" t="0" r="0" b="8255"/>
-            <wp:docPr id="1" name="Imagen 1" descr="Imagen que contiene Diagrama&#10;&#10;Descripción generada automáticamente"/>
+          <wp:inline distT="0" distB="0" distL="0" distR="0" wp14:anchorId="7B34BD3E" wp14:editId="1CE798B1">
+            <wp:extent cx="5400040" cy="2443480"/>
+            <wp:effectExtent l="0" t="0" r="0" b="0"/>
+            <wp:docPr id="2" name="Imagen 2" descr="Imagen que contiene Diagrama&#10;&#10;Descripción generada automáticamente"/>
             <wp:cNvGraphicFramePr>
               <a:graphicFrameLocks xmlns:a="http://schemas.openxmlformats.org/drawingml/2006/main" noChangeAspect="1"/>
             </wp:cNvGraphicFramePr>
@@ -24,7 +24,7 @@
               <a:graphicData uri="http://schemas.openxmlformats.org/drawingml/2006/picture">
                 <pic:pic xmlns:pic="http://schemas.openxmlformats.org/drawingml/2006/picture">
                   <pic:nvPicPr>
-                    <pic:cNvPr id="1" name="Imagen 1" descr="Imagen que contiene Diagrama&#10;&#10;Descripción generada automáticamente"/>
+                    <pic:cNvPr id="2" name="Imagen 2" descr="Imagen que contiene Diagrama&#10;&#10;Descripción generada automáticamente"/>
                     <pic:cNvPicPr/>
                   </pic:nvPicPr>
                   <pic:blipFill>
@@ -42,7 +42,7 @@
                   <pic:spPr>
                     <a:xfrm>
                       <a:off x="0" y="0"/>
-                      <a:ext cx="5400040" cy="2182495"/>
+                      <a:ext cx="5400040" cy="2443480"/>
                     </a:xfrm>
                     <a:prstGeom prst="rect">
                       <a:avLst/>
@@ -57,17 +57,9 @@
     </w:p>
     <w:p/>
     <w:p>
-      <w:proofErr w:type="spellStart"/>
-      <w:proofErr w:type="gramStart"/>
-      <w:r>
-        <w:t>Poblacion</w:t>
-      </w:r>
-      <w:proofErr w:type="spellEnd"/>
-      <w:r>
-        <w:t>(</w:t>
-      </w:r>
-      <w:proofErr w:type="spellStart"/>
-      <w:proofErr w:type="gramEnd"/>
+      <w:r>
+        <w:t>Poblacion(</w:t>
+      </w:r>
       <w:r>
         <w:t>i</w:t>
       </w:r>
@@ -77,7 +69,6 @@
       <w:r>
         <w:t>_poblacion</w:t>
       </w:r>
-      <w:proofErr w:type="spellEnd"/>
       <w:r>
         <w:t xml:space="preserve"> </w:t>
       </w:r>
@@ -85,169 +76,117 @@
         <w:t>INT</w:t>
       </w:r>
       <w:r>
-        <w:t xml:space="preserve"> </w:t>
-      </w:r>
-      <w:proofErr w:type="spellStart"/>
-      <w:r>
-        <w:t>pk</w:t>
-      </w:r>
-      <w:proofErr w:type="spellEnd"/>
-      <w:r>
-        <w:t xml:space="preserve">, nombre </w:t>
+        <w:t xml:space="preserve"> pk, nombre </w:t>
       </w:r>
       <w:r>
         <w:t>VARCHAR(200)</w:t>
       </w:r>
       <w:r>
-        <w:t xml:space="preserve">, </w:t>
-      </w:r>
-      <w:proofErr w:type="spellStart"/>
-      <w:r>
-        <w:t>ubicaci</w:t>
-      </w:r>
-      <w:r>
-        <w:t>on</w:t>
-      </w:r>
-      <w:proofErr w:type="spellEnd"/>
-      <w:r>
-        <w:t xml:space="preserve"> POINT);</w:t>
+        <w:t>, ubicaci</w:t>
+      </w:r>
+      <w:r>
+        <w:t>on POINT);</w:t>
       </w:r>
     </w:p>
     <w:p>
-      <w:pPr>
-        <w:rPr>
-          <w:lang w:val="en-US"/>
-        </w:rPr>
-      </w:pPr>
-      <w:proofErr w:type="gramStart"/>
-      <w:r>
-        <w:rPr>
-          <w:lang w:val="en-US"/>
-        </w:rPr>
+      <w:r>
         <w:t>Hotel(</w:t>
       </w:r>
-      <w:proofErr w:type="spellStart"/>
-      <w:proofErr w:type="gramEnd"/>
-      <w:r>
-        <w:rPr>
-          <w:lang w:val="en-US"/>
-        </w:rPr>
-        <w:t>id_hotel</w:t>
-      </w:r>
-      <w:proofErr w:type="spellEnd"/>
-      <w:r>
-        <w:rPr>
-          <w:lang w:val="en-US"/>
-        </w:rPr>
-        <w:t xml:space="preserve"> INT pk,</w:t>
-      </w:r>
-      <w:r>
-        <w:rPr>
-          <w:lang w:val="en-US"/>
-        </w:rPr>
+      <w:r>
+        <w:t>id_hotel INT pk, nombre VARCHAR(200), categoria</w:t>
+      </w:r>
+      <w:r>
+        <w:t xml:space="preserve"> ENUM(</w:t>
+      </w:r>
+      <w:r>
+        <w:t>‘</w:t>
+      </w:r>
+      <w:r>
+        <w:t>1</w:t>
+      </w:r>
+      <w:r>
+        <w:t>’</w:t>
+      </w:r>
+      <w:r>
+        <w:t xml:space="preserve">, </w:t>
+      </w:r>
+      <w:r>
+        <w:t>‘</w:t>
+      </w:r>
+      <w:r>
+        <w:t>2</w:t>
+      </w:r>
+      <w:r>
+        <w:t>’</w:t>
+      </w:r>
+      <w:r>
+        <w:t xml:space="preserve">, </w:t>
+      </w:r>
+      <w:r>
+        <w:t>‘</w:t>
+      </w:r>
+      <w:r>
+        <w:t>3</w:t>
+      </w:r>
+      <w:r>
+        <w:t>’</w:t>
+      </w:r>
+      <w:r>
+        <w:t xml:space="preserve">, </w:t>
+      </w:r>
+      <w:r>
+        <w:t>‘</w:t>
+      </w:r>
+      <w:r>
+        <w:t>4</w:t>
+      </w:r>
+      <w:r>
+        <w:t>’</w:t>
+      </w:r>
+      <w:r>
+        <w:t xml:space="preserve">, </w:t>
+      </w:r>
+      <w:r>
+        <w:t>‘</w:t>
+      </w:r>
+      <w:r>
+        <w:t>5</w:t>
+      </w:r>
+      <w:r>
+        <w:t>’</w:t>
+      </w:r>
+      <w:r>
+        <w:t>)</w:t>
+      </w:r>
+      <w:r>
+        <w:t xml:space="preserve">, </w:t>
+      </w:r>
+      <w:r>
+        <w:t>ubicacion POINT, precio FLOAT,</w:t>
+      </w:r>
+      <w:r>
         <w:t xml:space="preserve"> </w:t>
       </w:r>
-      <w:proofErr w:type="spellStart"/>
-      <w:r>
-        <w:rPr>
-          <w:lang w:val="en-US"/>
-        </w:rPr>
-        <w:t>nombre</w:t>
-      </w:r>
-      <w:proofErr w:type="spellEnd"/>
-      <w:r>
-        <w:rPr>
-          <w:lang w:val="en-US"/>
-        </w:rPr>
-        <w:t xml:space="preserve"> VARCHAR(200), </w:t>
-      </w:r>
-      <w:proofErr w:type="spellStart"/>
-      <w:r>
-        <w:rPr>
-          <w:lang w:val="en-US"/>
-        </w:rPr>
-        <w:t>categoria</w:t>
-      </w:r>
-      <w:proofErr w:type="spellEnd"/>
-      <w:r>
-        <w:rPr>
-          <w:lang w:val="en-US"/>
-        </w:rPr>
-        <w:t xml:space="preserve"> ENUM(“1”, “2”, “3”, “4”, “5”)</w:t>
-      </w:r>
-      <w:r>
-        <w:rPr>
-          <w:lang w:val="en-US"/>
-        </w:rPr>
-        <w:t xml:space="preserve">, </w:t>
-      </w:r>
-      <w:proofErr w:type="spellStart"/>
-      <w:r>
-        <w:rPr>
-          <w:lang w:val="en-US"/>
-        </w:rPr>
-        <w:t>ubicacion</w:t>
-      </w:r>
-      <w:proofErr w:type="spellEnd"/>
-      <w:r>
-        <w:rPr>
-          <w:lang w:val="en-US"/>
-        </w:rPr>
-        <w:t xml:space="preserve"> POINT, </w:t>
-      </w:r>
-      <w:proofErr w:type="spellStart"/>
-      <w:r>
-        <w:rPr>
-          <w:lang w:val="en-US"/>
-        </w:rPr>
-        <w:t>precio</w:t>
-      </w:r>
-      <w:proofErr w:type="spellEnd"/>
-      <w:r>
-        <w:rPr>
-          <w:lang w:val="en-US"/>
-        </w:rPr>
-        <w:t xml:space="preserve"> FLOAT, </w:t>
-      </w:r>
-      <w:r>
-        <w:rPr>
-          <w:lang w:val="en-US"/>
-        </w:rPr>
+      <w:r>
+        <w:t xml:space="preserve">valoración </w:t>
+      </w:r>
+      <w:r>
+        <w:t xml:space="preserve">ENUM(‘Básico’, </w:t>
+      </w:r>
+      <w:r>
+        <w:t>‘Bien’, ‘Muy Bien’, ‘Excelente’),</w:t>
+      </w:r>
+      <w:r>
+        <w:t xml:space="preserve"> </w:t>
+      </w:r>
+      <w:r>
         <w:t xml:space="preserve">imagen </w:t>
       </w:r>
       <w:r>
-        <w:rPr>
-          <w:lang w:val="en-US"/>
-        </w:rPr>
         <w:t xml:space="preserve">TEXT, </w:t>
       </w:r>
-      <w:proofErr w:type="spellStart"/>
-      <w:r>
-        <w:rPr>
-          <w:lang w:val="en-US"/>
-        </w:rPr>
-        <w:t>id_poblacion</w:t>
-      </w:r>
-      <w:proofErr w:type="spellEnd"/>
-      <w:r>
-        <w:rPr>
-          <w:lang w:val="en-US"/>
-        </w:rPr>
-        <w:t xml:space="preserve"> INT </w:t>
-      </w:r>
-      <w:proofErr w:type="spellStart"/>
-      <w:r>
-        <w:rPr>
-          <w:lang w:val="en-US"/>
-        </w:rPr>
-        <w:t>fk</w:t>
-      </w:r>
-      <w:proofErr w:type="spellEnd"/>
-      <w:r>
-        <w:rPr>
-          <w:lang w:val="en-US"/>
-        </w:rPr>
-        <w:t>);</w:t>
+      <w:r>
+        <w:t>id_poblacion INT fk);</w:t>
       </w:r>
     </w:p>
     <w:sectPr>

</xml_diff>

<commit_message>
Cambios en ER y Sentencias SQL
</commit_message>
<xml_diff>
--- a/BBDD/ER y Modelo Relacional.docx
+++ b/BBDD/ER y Modelo Relacional.docx
@@ -13,10 +13,10 @@
           <w:noProof/>
         </w:rPr>
         <w:drawing>
-          <wp:inline distT="0" distB="0" distL="0" distR="0" wp14:anchorId="7B34BD3E" wp14:editId="1CE798B1">
-            <wp:extent cx="5400040" cy="2443480"/>
-            <wp:effectExtent l="0" t="0" r="0" b="0"/>
-            <wp:docPr id="2" name="Imagen 2" descr="Imagen que contiene Diagrama&#10;&#10;Descripción generada automáticamente"/>
+          <wp:inline distT="0" distB="0" distL="0" distR="0" wp14:anchorId="1F2A3EAB" wp14:editId="368B3DBD">
+            <wp:extent cx="5400040" cy="2704465"/>
+            <wp:effectExtent l="0" t="0" r="0" b="635"/>
+            <wp:docPr id="1" name="Imagen 1" descr="Diagrama&#10;&#10;Descripción generada automáticamente con confianza media"/>
             <wp:cNvGraphicFramePr>
               <a:graphicFrameLocks xmlns:a="http://schemas.openxmlformats.org/drawingml/2006/main" noChangeAspect="1"/>
             </wp:cNvGraphicFramePr>
@@ -24,7 +24,7 @@
               <a:graphicData uri="http://schemas.openxmlformats.org/drawingml/2006/picture">
                 <pic:pic xmlns:pic="http://schemas.openxmlformats.org/drawingml/2006/picture">
                   <pic:nvPicPr>
-                    <pic:cNvPr id="2" name="Imagen 2" descr="Imagen que contiene Diagrama&#10;&#10;Descripción generada automáticamente"/>
+                    <pic:cNvPr id="1" name="Imagen 1" descr="Diagrama&#10;&#10;Descripción generada automáticamente con confianza media"/>
                     <pic:cNvPicPr/>
                   </pic:nvPicPr>
                   <pic:blipFill>
@@ -42,7 +42,7 @@
                   <pic:spPr>
                     <a:xfrm>
                       <a:off x="0" y="0"/>
-                      <a:ext cx="5400040" cy="2443480"/>
+                      <a:ext cx="5400040" cy="2704465"/>
                     </a:xfrm>
                     <a:prstGeom prst="rect">
                       <a:avLst/>
@@ -82,10 +82,13 @@
         <w:t>VARCHAR(200)</w:t>
       </w:r>
       <w:r>
-        <w:t>, ubicaci</w:t>
-      </w:r>
-      <w:r>
-        <w:t>on POINT);</w:t>
+        <w:t>, ubi</w:t>
+      </w:r>
+      <w:r>
+        <w:t>_lat DOUBLE, ubi_long DOUBLE</w:t>
+      </w:r>
+      <w:r>
+        <w:t>);</w:t>
       </w:r>
     </w:p>
     <w:p>
@@ -162,7 +165,16 @@
         <w:t xml:space="preserve">, </w:t>
       </w:r>
       <w:r>
-        <w:t>ubicacion POINT, precio FLOAT,</w:t>
+        <w:t>ubi</w:t>
+      </w:r>
+      <w:r>
+        <w:t xml:space="preserve">_lat </w:t>
+      </w:r>
+      <w:r>
+        <w:t>DOUBLE, ubi_long DOUBLE</w:t>
+      </w:r>
+      <w:r>
+        <w:t>, precio FLOAT,</w:t>
       </w:r>
       <w:r>
         <w:t xml:space="preserve"> </w:t>
@@ -183,7 +195,13 @@
         <w:t xml:space="preserve">imagen </w:t>
       </w:r>
       <w:r>
-        <w:t xml:space="preserve">TEXT, </w:t>
+        <w:t>TEXT</w:t>
+      </w:r>
+      <w:r>
+        <w:t>, teléfono VARCHAR(9)</w:t>
+      </w:r>
+      <w:r>
+        <w:t xml:space="preserve">, </w:t>
       </w:r>
       <w:r>
         <w:t>id_poblacion INT fk);</w:t>

</xml_diff>

<commit_message>
Update Back & BBDD
</commit_message>
<xml_diff>
--- a/BBDD/ER y Modelo Relacional.docx
+++ b/BBDD/ER y Modelo Relacional.docx
@@ -13,10 +13,10 @@
           <w:noProof/>
         </w:rPr>
         <w:drawing>
-          <wp:inline distT="0" distB="0" distL="0" distR="0" wp14:anchorId="1F2A3EAB" wp14:editId="368B3DBD">
-            <wp:extent cx="5400040" cy="2704465"/>
-            <wp:effectExtent l="0" t="0" r="0" b="635"/>
-            <wp:docPr id="1" name="Imagen 1" descr="Diagrama&#10;&#10;Descripción generada automáticamente con confianza media"/>
+          <wp:inline distT="0" distB="0" distL="0" distR="0" wp14:anchorId="450756CC" wp14:editId="2388E19E">
+            <wp:extent cx="5400040" cy="2965450"/>
+            <wp:effectExtent l="0" t="0" r="0" b="6350"/>
+            <wp:docPr id="2" name="Imagen 2" descr="Imagen que contiene Diagrama&#10;&#10;Descripción generada automáticamente"/>
             <wp:cNvGraphicFramePr>
               <a:graphicFrameLocks xmlns:a="http://schemas.openxmlformats.org/drawingml/2006/main" noChangeAspect="1"/>
             </wp:cNvGraphicFramePr>
@@ -24,7 +24,7 @@
               <a:graphicData uri="http://schemas.openxmlformats.org/drawingml/2006/picture">
                 <pic:pic xmlns:pic="http://schemas.openxmlformats.org/drawingml/2006/picture">
                   <pic:nvPicPr>
-                    <pic:cNvPr id="1" name="Imagen 1" descr="Diagrama&#10;&#10;Descripción generada automáticamente con confianza media"/>
+                    <pic:cNvPr id="2" name="Imagen 2" descr="Imagen que contiene Diagrama&#10;&#10;Descripción generada automáticamente"/>
                     <pic:cNvPicPr/>
                   </pic:nvPicPr>
                   <pic:blipFill>
@@ -42,7 +42,7 @@
                   <pic:spPr>
                     <a:xfrm>
                       <a:off x="0" y="0"/>
-                      <a:ext cx="5400040" cy="2704465"/>
+                      <a:ext cx="5400040" cy="2965450"/>
                     </a:xfrm>
                     <a:prstGeom prst="rect">
                       <a:avLst/>
@@ -57,154 +57,591 @@
     </w:p>
     <w:p/>
     <w:p>
-      <w:r>
-        <w:t>Poblacion(</w:t>
-      </w:r>
-      <w:r>
+      <w:pPr>
+        <w:rPr>
+          <w:lang w:val="en-US"/>
+        </w:rPr>
+      </w:pPr>
+      <w:proofErr w:type="spellStart"/>
+      <w:proofErr w:type="gramStart"/>
+      <w:r>
+        <w:rPr>
+          <w:lang w:val="en-US"/>
+        </w:rPr>
+        <w:t>Poblacion</w:t>
+      </w:r>
+      <w:proofErr w:type="spellEnd"/>
+      <w:r>
+        <w:rPr>
+          <w:lang w:val="en-US"/>
+        </w:rPr>
+        <w:t>(</w:t>
+      </w:r>
+      <w:proofErr w:type="spellStart"/>
+      <w:proofErr w:type="gramEnd"/>
+      <w:r>
+        <w:rPr>
+          <w:lang w:val="en-US"/>
+        </w:rPr>
         <w:t>i</w:t>
       </w:r>
       <w:r>
+        <w:rPr>
+          <w:lang w:val="en-US"/>
+        </w:rPr>
         <w:t>d</w:t>
       </w:r>
       <w:r>
+        <w:rPr>
+          <w:lang w:val="en-US"/>
+        </w:rPr>
         <w:t>_poblacion</w:t>
       </w:r>
-      <w:r>
+      <w:proofErr w:type="spellEnd"/>
+      <w:r>
+        <w:rPr>
+          <w:lang w:val="en-US"/>
+        </w:rPr>
         <w:t xml:space="preserve"> </w:t>
       </w:r>
       <w:r>
+        <w:rPr>
+          <w:lang w:val="en-US"/>
+        </w:rPr>
         <w:t>INT</w:t>
       </w:r>
       <w:r>
-        <w:t xml:space="preserve"> pk, nombre </w:t>
-      </w:r>
-      <w:r>
+        <w:rPr>
+          <w:lang w:val="en-US"/>
+        </w:rPr>
+        <w:t xml:space="preserve"> UNSIGNED</w:t>
+      </w:r>
+      <w:r>
+        <w:rPr>
+          <w:lang w:val="en-US"/>
+        </w:rPr>
+        <w:t xml:space="preserve"> pk, </w:t>
+      </w:r>
+      <w:proofErr w:type="spellStart"/>
+      <w:r>
+        <w:rPr>
+          <w:lang w:val="en-US"/>
+        </w:rPr>
+        <w:t>nombre</w:t>
+      </w:r>
+      <w:proofErr w:type="spellEnd"/>
+      <w:r>
+        <w:rPr>
+          <w:lang w:val="en-US"/>
+        </w:rPr>
+        <w:t xml:space="preserve"> </w:t>
+      </w:r>
+      <w:r>
+        <w:rPr>
+          <w:lang w:val="en-US"/>
+        </w:rPr>
         <w:t>VARCHAR(200)</w:t>
       </w:r>
       <w:r>
-        <w:t>, ubi</w:t>
-      </w:r>
-      <w:r>
-        <w:t>_lat DOUBLE, ubi_long DOUBLE</w:t>
-      </w:r>
-      <w:r>
+        <w:rPr>
+          <w:lang w:val="en-US"/>
+        </w:rPr>
+        <w:t xml:space="preserve">, </w:t>
+      </w:r>
+      <w:proofErr w:type="spellStart"/>
+      <w:r>
+        <w:rPr>
+          <w:lang w:val="en-US"/>
+        </w:rPr>
+        <w:t>ubi</w:t>
+      </w:r>
+      <w:r>
+        <w:rPr>
+          <w:lang w:val="en-US"/>
+        </w:rPr>
+        <w:t>_lat</w:t>
+      </w:r>
+      <w:proofErr w:type="spellEnd"/>
+      <w:r>
+        <w:rPr>
+          <w:lang w:val="en-US"/>
+        </w:rPr>
+        <w:t xml:space="preserve"> DOUBLE, </w:t>
+      </w:r>
+      <w:proofErr w:type="spellStart"/>
+      <w:r>
+        <w:rPr>
+          <w:lang w:val="en-US"/>
+        </w:rPr>
+        <w:t>ubi_long</w:t>
+      </w:r>
+      <w:proofErr w:type="spellEnd"/>
+      <w:r>
+        <w:rPr>
+          <w:lang w:val="en-US"/>
+        </w:rPr>
+        <w:t xml:space="preserve"> DOUBLE</w:t>
+      </w:r>
+      <w:r>
+        <w:rPr>
+          <w:lang w:val="en-US"/>
+        </w:rPr>
         <w:t>);</w:t>
       </w:r>
     </w:p>
     <w:p>
-      <w:r>
+      <w:pPr>
+        <w:rPr>
+          <w:lang w:val="en-US"/>
+        </w:rPr>
+      </w:pPr>
+      <w:proofErr w:type="gramStart"/>
+      <w:r>
+        <w:rPr>
+          <w:lang w:val="en-US"/>
+        </w:rPr>
         <w:t>Hotel(</w:t>
       </w:r>
-      <w:r>
-        <w:t>id_hotel INT pk, nombre VARCHAR(200), categoria</w:t>
-      </w:r>
-      <w:r>
+      <w:proofErr w:type="spellStart"/>
+      <w:proofErr w:type="gramEnd"/>
+      <w:r>
+        <w:rPr>
+          <w:lang w:val="en-US"/>
+        </w:rPr>
+        <w:t>id_hotel</w:t>
+      </w:r>
+      <w:proofErr w:type="spellEnd"/>
+      <w:r>
+        <w:rPr>
+          <w:lang w:val="en-US"/>
+        </w:rPr>
+        <w:t xml:space="preserve"> INT</w:t>
+      </w:r>
+      <w:r>
+        <w:rPr>
+          <w:lang w:val="en-US"/>
+        </w:rPr>
+        <w:t xml:space="preserve"> UNSIGNED</w:t>
+      </w:r>
+      <w:r>
+        <w:rPr>
+          <w:lang w:val="en-US"/>
+        </w:rPr>
+        <w:t xml:space="preserve"> pk, </w:t>
+      </w:r>
+      <w:proofErr w:type="spellStart"/>
+      <w:r>
+        <w:rPr>
+          <w:lang w:val="en-US"/>
+        </w:rPr>
+        <w:t>nombre</w:t>
+      </w:r>
+      <w:proofErr w:type="spellEnd"/>
+      <w:r>
+        <w:rPr>
+          <w:lang w:val="en-US"/>
+        </w:rPr>
+        <w:t xml:space="preserve"> VARCHAR(200), </w:t>
+      </w:r>
+      <w:proofErr w:type="spellStart"/>
+      <w:r>
+        <w:rPr>
+          <w:lang w:val="en-US"/>
+        </w:rPr>
+        <w:t>categoria</w:t>
+      </w:r>
+      <w:proofErr w:type="spellEnd"/>
+      <w:r>
+        <w:rPr>
+          <w:lang w:val="en-US"/>
+        </w:rPr>
         <w:t xml:space="preserve"> ENUM(</w:t>
       </w:r>
       <w:r>
+        <w:rPr>
+          <w:lang w:val="en-US"/>
+        </w:rPr>
         <w:t>‘</w:t>
       </w:r>
       <w:r>
+        <w:rPr>
+          <w:lang w:val="en-US"/>
+        </w:rPr>
         <w:t>1</w:t>
       </w:r>
       <w:r>
+        <w:rPr>
+          <w:lang w:val="en-US"/>
+        </w:rPr>
         <w:t>’</w:t>
       </w:r>
       <w:r>
+        <w:rPr>
+          <w:lang w:val="en-US"/>
+        </w:rPr>
         <w:t xml:space="preserve">, </w:t>
       </w:r>
       <w:r>
+        <w:rPr>
+          <w:lang w:val="en-US"/>
+        </w:rPr>
         <w:t>‘</w:t>
       </w:r>
       <w:r>
+        <w:rPr>
+          <w:lang w:val="en-US"/>
+        </w:rPr>
         <w:t>2</w:t>
       </w:r>
       <w:r>
+        <w:rPr>
+          <w:lang w:val="en-US"/>
+        </w:rPr>
         <w:t>’</w:t>
       </w:r>
       <w:r>
+        <w:rPr>
+          <w:lang w:val="en-US"/>
+        </w:rPr>
         <w:t xml:space="preserve">, </w:t>
       </w:r>
       <w:r>
+        <w:rPr>
+          <w:lang w:val="en-US"/>
+        </w:rPr>
         <w:t>‘</w:t>
       </w:r>
       <w:r>
+        <w:rPr>
+          <w:lang w:val="en-US"/>
+        </w:rPr>
         <w:t>3</w:t>
       </w:r>
       <w:r>
+        <w:rPr>
+          <w:lang w:val="en-US"/>
+        </w:rPr>
         <w:t>’</w:t>
       </w:r>
       <w:r>
+        <w:rPr>
+          <w:lang w:val="en-US"/>
+        </w:rPr>
         <w:t xml:space="preserve">, </w:t>
       </w:r>
       <w:r>
+        <w:rPr>
+          <w:lang w:val="en-US"/>
+        </w:rPr>
         <w:t>‘</w:t>
       </w:r>
       <w:r>
+        <w:rPr>
+          <w:lang w:val="en-US"/>
+        </w:rPr>
         <w:t>4</w:t>
       </w:r>
       <w:r>
+        <w:rPr>
+          <w:lang w:val="en-US"/>
+        </w:rPr>
         <w:t>’</w:t>
       </w:r>
       <w:r>
+        <w:rPr>
+          <w:lang w:val="en-US"/>
+        </w:rPr>
         <w:t xml:space="preserve">, </w:t>
       </w:r>
       <w:r>
+        <w:rPr>
+          <w:lang w:val="en-US"/>
+        </w:rPr>
         <w:t>‘</w:t>
       </w:r>
       <w:r>
+        <w:rPr>
+          <w:lang w:val="en-US"/>
+        </w:rPr>
         <w:t>5</w:t>
       </w:r>
       <w:r>
+        <w:rPr>
+          <w:lang w:val="en-US"/>
+        </w:rPr>
         <w:t>’</w:t>
       </w:r>
       <w:r>
+        <w:rPr>
+          <w:lang w:val="en-US"/>
+        </w:rPr>
         <w:t>)</w:t>
       </w:r>
       <w:r>
+        <w:rPr>
+          <w:lang w:val="en-US"/>
+        </w:rPr>
         <w:t xml:space="preserve">, </w:t>
       </w:r>
-      <w:r>
+      <w:proofErr w:type="spellStart"/>
+      <w:r>
+        <w:rPr>
+          <w:lang w:val="en-US"/>
+        </w:rPr>
         <w:t>ubi</w:t>
       </w:r>
       <w:r>
-        <w:t xml:space="preserve">_lat </w:t>
-      </w:r>
-      <w:r>
-        <w:t>DOUBLE, ubi_long DOUBLE</w:t>
-      </w:r>
-      <w:r>
-        <w:t>, precio FLOAT,</w:t>
-      </w:r>
-      <w:r>
+        <w:rPr>
+          <w:lang w:val="en-US"/>
+        </w:rPr>
+        <w:t>_lat</w:t>
+      </w:r>
+      <w:proofErr w:type="spellEnd"/>
+      <w:r>
+        <w:rPr>
+          <w:lang w:val="en-US"/>
+        </w:rPr>
         <w:t xml:space="preserve"> </w:t>
       </w:r>
       <w:r>
-        <w:t xml:space="preserve">valoración </w:t>
-      </w:r>
-      <w:r>
-        <w:t xml:space="preserve">ENUM(‘Básico’, </w:t>
-      </w:r>
-      <w:r>
-        <w:t>‘Bien’, ‘Muy Bien’, ‘Excelente’),</w:t>
-      </w:r>
-      <w:r>
+        <w:rPr>
+          <w:lang w:val="en-US"/>
+        </w:rPr>
+        <w:t xml:space="preserve">DOUBLE, </w:t>
+      </w:r>
+      <w:proofErr w:type="spellStart"/>
+      <w:r>
+        <w:rPr>
+          <w:lang w:val="en-US"/>
+        </w:rPr>
+        <w:t>ubi_long</w:t>
+      </w:r>
+      <w:proofErr w:type="spellEnd"/>
+      <w:r>
+        <w:rPr>
+          <w:lang w:val="en-US"/>
+        </w:rPr>
+        <w:t xml:space="preserve"> DOUBLE</w:t>
+      </w:r>
+      <w:r>
+        <w:rPr>
+          <w:lang w:val="en-US"/>
+        </w:rPr>
+        <w:t xml:space="preserve">, </w:t>
+      </w:r>
+      <w:proofErr w:type="spellStart"/>
+      <w:r>
+        <w:rPr>
+          <w:lang w:val="en-US"/>
+        </w:rPr>
+        <w:t>precio</w:t>
+      </w:r>
+      <w:proofErr w:type="spellEnd"/>
+      <w:r>
+        <w:rPr>
+          <w:lang w:val="en-US"/>
+        </w:rPr>
+        <w:t xml:space="preserve"> FLOAT,</w:t>
+      </w:r>
+      <w:r>
+        <w:rPr>
+          <w:lang w:val="en-US"/>
+        </w:rPr>
         <w:t xml:space="preserve"> </w:t>
       </w:r>
-      <w:r>
+      <w:proofErr w:type="spellStart"/>
+      <w:r>
+        <w:rPr>
+          <w:lang w:val="en-US"/>
+        </w:rPr>
+        <w:t>valoración</w:t>
+      </w:r>
+      <w:proofErr w:type="spellEnd"/>
+      <w:r>
+        <w:rPr>
+          <w:lang w:val="en-US"/>
+        </w:rPr>
+        <w:t xml:space="preserve"> </w:t>
+      </w:r>
+      <w:r>
+        <w:rPr>
+          <w:lang w:val="en-US"/>
+        </w:rPr>
+        <w:t>ENUM(‘</w:t>
+      </w:r>
+      <w:proofErr w:type="spellStart"/>
+      <w:r>
+        <w:rPr>
+          <w:lang w:val="en-US"/>
+        </w:rPr>
+        <w:t>ba</w:t>
+      </w:r>
+      <w:r>
+        <w:rPr>
+          <w:lang w:val="en-US"/>
+        </w:rPr>
+        <w:t>sico</w:t>
+      </w:r>
+      <w:proofErr w:type="spellEnd"/>
+      <w:r>
+        <w:rPr>
+          <w:lang w:val="en-US"/>
+        </w:rPr>
+        <w:t xml:space="preserve">’, </w:t>
+      </w:r>
+      <w:r>
+        <w:rPr>
+          <w:lang w:val="en-US"/>
+        </w:rPr>
+        <w:t>‘</w:t>
+      </w:r>
+      <w:r>
+        <w:rPr>
+          <w:lang w:val="en-US"/>
+        </w:rPr>
+        <w:t>b</w:t>
+      </w:r>
+      <w:r>
+        <w:rPr>
+          <w:lang w:val="en-US"/>
+        </w:rPr>
+        <w:t>ien’, ‘</w:t>
+      </w:r>
+      <w:proofErr w:type="spellStart"/>
+      <w:r>
+        <w:rPr>
+          <w:lang w:val="en-US"/>
+        </w:rPr>
+        <w:t>m</w:t>
+      </w:r>
+      <w:r>
+        <w:rPr>
+          <w:lang w:val="en-US"/>
+        </w:rPr>
+        <w:t>uy</w:t>
+      </w:r>
+      <w:r>
+        <w:rPr>
+          <w:lang w:val="en-US"/>
+        </w:rPr>
+        <w:t>b</w:t>
+      </w:r>
+      <w:r>
+        <w:rPr>
+          <w:lang w:val="en-US"/>
+        </w:rPr>
+        <w:t>ien</w:t>
+      </w:r>
+      <w:proofErr w:type="spellEnd"/>
+      <w:r>
+        <w:rPr>
+          <w:lang w:val="en-US"/>
+        </w:rPr>
+        <w:t>’, ‘</w:t>
+      </w:r>
+      <w:proofErr w:type="spellStart"/>
+      <w:r>
+        <w:rPr>
+          <w:lang w:val="en-US"/>
+        </w:rPr>
+        <w:t>e</w:t>
+      </w:r>
+      <w:r>
+        <w:rPr>
+          <w:lang w:val="en-US"/>
+        </w:rPr>
+        <w:t>xcelente</w:t>
+      </w:r>
+      <w:proofErr w:type="spellEnd"/>
+      <w:r>
+        <w:rPr>
+          <w:lang w:val="en-US"/>
+        </w:rPr>
+        <w:t>’),</w:t>
+      </w:r>
+      <w:r>
+        <w:rPr>
+          <w:lang w:val="en-US"/>
+        </w:rPr>
+        <w:t xml:space="preserve"> </w:t>
+      </w:r>
+      <w:r>
+        <w:rPr>
+          <w:lang w:val="en-US"/>
+        </w:rPr>
         <w:t xml:space="preserve">imagen </w:t>
       </w:r>
       <w:r>
+        <w:rPr>
+          <w:lang w:val="en-US"/>
+        </w:rPr>
         <w:t>TEXT</w:t>
       </w:r>
       <w:r>
-        <w:t>, teléfono VARCHAR(9)</w:t>
-      </w:r>
-      <w:r>
+        <w:rPr>
+          <w:lang w:val="en-US"/>
+        </w:rPr>
         <w:t xml:space="preserve">, </w:t>
       </w:r>
-      <w:r>
-        <w:t>id_poblacion INT fk);</w:t>
+      <w:proofErr w:type="spellStart"/>
+      <w:r>
+        <w:rPr>
+          <w:lang w:val="en-US"/>
+        </w:rPr>
+        <w:t>teléfono</w:t>
+      </w:r>
+      <w:proofErr w:type="spellEnd"/>
+      <w:r>
+        <w:rPr>
+          <w:lang w:val="en-US"/>
+        </w:rPr>
+        <w:t xml:space="preserve"> VARCHAR(9)</w:t>
+      </w:r>
+      <w:r>
+        <w:rPr>
+          <w:lang w:val="en-US"/>
+        </w:rPr>
+        <w:t xml:space="preserve">, </w:t>
+      </w:r>
+      <w:proofErr w:type="spellStart"/>
+      <w:r>
+        <w:rPr>
+          <w:lang w:val="en-US"/>
+        </w:rPr>
+        <w:t>id_poblacion</w:t>
+      </w:r>
+      <w:proofErr w:type="spellEnd"/>
+      <w:r>
+        <w:rPr>
+          <w:lang w:val="en-US"/>
+        </w:rPr>
+        <w:t xml:space="preserve"> INT</w:t>
+      </w:r>
+      <w:r>
+        <w:rPr>
+          <w:lang w:val="en-US"/>
+        </w:rPr>
+        <w:t xml:space="preserve"> UNSIGNED</w:t>
+      </w:r>
+      <w:r>
+        <w:rPr>
+          <w:lang w:val="en-US"/>
+        </w:rPr>
+        <w:t xml:space="preserve"> </w:t>
+      </w:r>
+      <w:proofErr w:type="spellStart"/>
+      <w:r>
+        <w:rPr>
+          <w:lang w:val="en-US"/>
+        </w:rPr>
+        <w:t>fk</w:t>
+      </w:r>
+      <w:proofErr w:type="spellEnd"/>
+      <w:r>
+        <w:rPr>
+          <w:lang w:val="en-US"/>
+        </w:rPr>
+        <w:t>);</w:t>
       </w:r>
     </w:p>
     <w:sectPr>

</xml_diff>